<commit_message>
Explained why there are no returns.
</commit_message>
<xml_diff>
--- a/Programming Exercise 3/Programming Exercise 3 Technical Design Doc.docx
+++ b/Programming Exercise 3/Programming Exercise 3 Technical Design Doc.docx
@@ -574,83 +574,60 @@
       </w:pPr>
       <w:r>
         <w:rPr>
-          <w:sz w:val="24"/>
-          <w:szCs w:val="24"/>
-        </w:rPr>
-        <w:tab/>
-      </w:r>
-    </w:p>
-    <w:p>
-      <w:pPr>
-        <w:spacing w:after="0"/>
-        <w:rPr>
-          <w:sz w:val="24"/>
-          <w:szCs w:val="24"/>
-        </w:rPr>
-      </w:pPr>
-    </w:p>
-    <w:p>
-      <w:pPr>
-        <w:spacing w:after="0"/>
-        <w:rPr>
-          <w:sz w:val="24"/>
-          <w:szCs w:val="24"/>
-        </w:rPr>
-      </w:pPr>
-      <w:r>
-        <w:rPr>
-          <w:sz w:val="24"/>
-          <w:szCs w:val="24"/>
-        </w:rPr>
-        <w:t xml:space="preserve">2. </w:t>
-      </w:r>
-      <w:r>
-        <w:rPr>
           <w:b/>
           <w:bCs/>
           <w:sz w:val="24"/>
           <w:szCs w:val="24"/>
         </w:rPr>
-        <w:t>Function Name:</w:t>
-      </w:r>
-      <w:r>
-        <w:rPr>
-          <w:sz w:val="24"/>
-          <w:szCs w:val="24"/>
-        </w:rPr>
-        <w:t xml:space="preserve"> </w:t>
-      </w:r>
-      <w:r>
-        <w:rPr>
-          <w:sz w:val="24"/>
-          <w:szCs w:val="24"/>
-        </w:rPr>
-        <w:t xml:space="preserve"> total_expenses (lambda)</w:t>
-      </w:r>
-    </w:p>
-    <w:p>
-      <w:pPr>
-        <w:spacing w:after="0"/>
-        <w:rPr>
-          <w:sz w:val="24"/>
-          <w:szCs w:val="24"/>
-        </w:rPr>
-      </w:pPr>
-    </w:p>
-    <w:p>
-      <w:pPr>
-        <w:spacing w:after="0"/>
-        <w:rPr>
-          <w:sz w:val="24"/>
-          <w:szCs w:val="24"/>
-        </w:rPr>
-      </w:pPr>
-      <w:r>
-        <w:rPr>
-          <w:sz w:val="24"/>
-          <w:szCs w:val="24"/>
-        </w:rPr>
-        <w:t xml:space="preserve">     </w:t>
+        <w:t xml:space="preserve">Returns: </w:t>
+      </w:r>
+      <w:r>
+        <w:rPr>
+          <w:sz w:val="24"/>
+          <w:szCs w:val="24"/>
+        </w:rPr>
+        <w:t>Does not return any data. The function directly prints the data.</w:t>
+      </w:r>
+    </w:p>
+    <w:p>
+      <w:pPr>
+        <w:spacing w:after="0"/>
+        <w:rPr>
+          <w:sz w:val="24"/>
+          <w:szCs w:val="24"/>
+        </w:rPr>
+      </w:pPr>
+      <w:r>
+        <w:rPr>
+          <w:sz w:val="24"/>
+          <w:szCs w:val="24"/>
+        </w:rPr>
+        <w:tab/>
+      </w:r>
+    </w:p>
+    <w:p>
+      <w:pPr>
+        <w:spacing w:after="0"/>
+        <w:rPr>
+          <w:sz w:val="24"/>
+          <w:szCs w:val="24"/>
+        </w:rPr>
+      </w:pPr>
+    </w:p>
+    <w:p>
+      <w:pPr>
+        <w:spacing w:after="0"/>
+        <w:rPr>
+          <w:sz w:val="24"/>
+          <w:szCs w:val="24"/>
+        </w:rPr>
+      </w:pPr>
+      <w:r>
+        <w:rPr>
+          <w:sz w:val="24"/>
+          <w:szCs w:val="24"/>
+        </w:rPr>
+        <w:t xml:space="preserve">2. </w:t>
       </w:r>
       <w:r>
         <w:rPr>
@@ -659,6 +636,54 @@
           <w:sz w:val="24"/>
           <w:szCs w:val="24"/>
         </w:rPr>
+        <w:t>Function Name:</w:t>
+      </w:r>
+      <w:r>
+        <w:rPr>
+          <w:sz w:val="24"/>
+          <w:szCs w:val="24"/>
+        </w:rPr>
+        <w:t xml:space="preserve"> </w:t>
+      </w:r>
+      <w:r>
+        <w:rPr>
+          <w:sz w:val="24"/>
+          <w:szCs w:val="24"/>
+        </w:rPr>
+        <w:t xml:space="preserve"> total_expenses (lambda)</w:t>
+      </w:r>
+    </w:p>
+    <w:p>
+      <w:pPr>
+        <w:spacing w:after="0"/>
+        <w:rPr>
+          <w:sz w:val="24"/>
+          <w:szCs w:val="24"/>
+        </w:rPr>
+      </w:pPr>
+    </w:p>
+    <w:p>
+      <w:pPr>
+        <w:spacing w:after="0"/>
+        <w:rPr>
+          <w:sz w:val="24"/>
+          <w:szCs w:val="24"/>
+        </w:rPr>
+      </w:pPr>
+      <w:r>
+        <w:rPr>
+          <w:sz w:val="24"/>
+          <w:szCs w:val="24"/>
+        </w:rPr>
+        <w:t xml:space="preserve">     </w:t>
+      </w:r>
+      <w:r>
+        <w:rPr>
+          <w:b/>
+          <w:bCs/>
+          <w:sz w:val="24"/>
+          <w:szCs w:val="24"/>
+        </w:rPr>
         <w:t>Description:</w:t>
       </w:r>
       <w:r>
@@ -698,7 +723,6 @@
           <w:sz w:val="24"/>
           <w:szCs w:val="24"/>
         </w:rPr>
-        <w:lastRenderedPageBreak/>
         <w:t xml:space="preserve">     </w:t>
       </w:r>
       <w:r>
@@ -995,21 +1019,7 @@
           <w:sz w:val="24"/>
           <w:szCs w:val="24"/>
         </w:rPr>
-        <w:t xml:space="preserve"> </w:t>
-      </w:r>
-      <w:r>
-        <w:rPr>
-          <w:sz w:val="24"/>
-          <w:szCs w:val="24"/>
-        </w:rPr>
-        <w:t>highest</w:t>
-      </w:r>
-      <w:r>
-        <w:rPr>
-          <w:sz w:val="24"/>
-          <w:szCs w:val="24"/>
-        </w:rPr>
-        <w:t>_expense</w:t>
+        <w:t xml:space="preserve"> highest_expense</w:t>
       </w:r>
       <w:r>
         <w:rPr>
@@ -1062,14 +1072,7 @@
           <w:sz w:val="24"/>
           <w:szCs w:val="24"/>
         </w:rPr>
-        <w:t xml:space="preserve">This function is a lambda function that calculates the </w:t>
-      </w:r>
-      <w:r>
-        <w:rPr>
-          <w:sz w:val="24"/>
-          <w:szCs w:val="24"/>
-        </w:rPr>
-        <w:t>highest expense of the user.</w:t>
+        <w:t>This function is a lambda function that calculates the highest expense of the user.</w:t>
       </w:r>
     </w:p>
     <w:p>
@@ -1454,21 +1457,7 @@
           <w:sz w:val="24"/>
           <w:szCs w:val="24"/>
         </w:rPr>
-        <w:t xml:space="preserve"> </w:t>
-      </w:r>
-      <w:r>
-        <w:rPr>
-          <w:sz w:val="24"/>
-          <w:szCs w:val="24"/>
-        </w:rPr>
-        <w:t>lowest</w:t>
-      </w:r>
-      <w:r>
-        <w:rPr>
-          <w:sz w:val="24"/>
-          <w:szCs w:val="24"/>
-        </w:rPr>
-        <w:t>_expense (lambda)</w:t>
+        <w:t xml:space="preserve"> lowest_expense (lambda)</w:t>
       </w:r>
     </w:p>
     <w:p>
@@ -1516,14 +1505,7 @@
           <w:sz w:val="24"/>
           <w:szCs w:val="24"/>
         </w:rPr>
-        <w:t>This function is a lambda function that calculates the</w:t>
-      </w:r>
-      <w:r>
-        <w:rPr>
-          <w:sz w:val="24"/>
-          <w:szCs w:val="24"/>
-        </w:rPr>
-        <w:t xml:space="preserve"> lowest expense of the user.</w:t>
+        <w:t>This function is a lambda function that calculates the lowest expense of the user.</w:t>
       </w:r>
     </w:p>
     <w:p>
@@ -1585,21 +1567,7 @@
           <w:sz w:val="24"/>
           <w:szCs w:val="24"/>
         </w:rPr>
-        <w:t xml:space="preserve">acc: The current </w:t>
-      </w:r>
-      <w:r>
-        <w:rPr>
-          <w:sz w:val="24"/>
-          <w:szCs w:val="24"/>
-        </w:rPr>
-        <w:t>lowest</w:t>
-      </w:r>
-      <w:r>
-        <w:rPr>
-          <w:sz w:val="24"/>
-          <w:szCs w:val="24"/>
-        </w:rPr>
-        <w:t xml:space="preserve"> expense.</w:t>
+        <w:t>acc: The current lowest expense.</w:t>
       </w:r>
     </w:p>
     <w:p>
@@ -1659,21 +1627,7 @@
           <w:sz w:val="24"/>
           <w:szCs w:val="24"/>
         </w:rPr>
-        <w:t xml:space="preserve">acc[“amount”]: The amount of the </w:t>
-      </w:r>
-      <w:r>
-        <w:rPr>
-          <w:sz w:val="24"/>
-          <w:szCs w:val="24"/>
-        </w:rPr>
-        <w:t>lowest</w:t>
-      </w:r>
-      <w:r>
-        <w:rPr>
-          <w:sz w:val="24"/>
-          <w:szCs w:val="24"/>
-        </w:rPr>
-        <w:t xml:space="preserve"> expense.</w:t>
+        <w:t>acc[“amount”]: The amount of the lowest expense.</w:t>
       </w:r>
     </w:p>
     <w:p>
@@ -1712,6 +1666,7 @@
           <w:sz w:val="24"/>
           <w:szCs w:val="24"/>
         </w:rPr>
+        <w:lastRenderedPageBreak/>
         <w:t xml:space="preserve">     Logical Steps:</w:t>
       </w:r>
       <w:r>
@@ -1740,7 +1695,6 @@
           <w:sz w:val="24"/>
           <w:szCs w:val="24"/>
         </w:rPr>
-        <w:lastRenderedPageBreak/>
         <w:t>Start with the accumulator or first expense.</w:t>
       </w:r>
     </w:p>
@@ -1846,14 +1800,7 @@
           <w:sz w:val="24"/>
           <w:szCs w:val="24"/>
         </w:rPr>
-        <w:t>Continue until all expenses have been compared</w:t>
-      </w:r>
-      <w:r>
-        <w:rPr>
-          <w:sz w:val="24"/>
-          <w:szCs w:val="24"/>
-        </w:rPr>
-        <w:t>.</w:t>
+        <w:t>Continue until all expenses have been compared.</w:t>
       </w:r>
     </w:p>
     <w:p>
@@ -1896,21 +1843,7 @@
           <w:sz w:val="24"/>
           <w:szCs w:val="24"/>
         </w:rPr>
-        <w:t xml:space="preserve">Returns the </w:t>
-      </w:r>
-      <w:r>
-        <w:rPr>
-          <w:sz w:val="24"/>
-          <w:szCs w:val="24"/>
-        </w:rPr>
-        <w:t>lower</w:t>
-      </w:r>
-      <w:r>
-        <w:rPr>
-          <w:sz w:val="24"/>
-          <w:szCs w:val="24"/>
-        </w:rPr>
-        <w:t xml:space="preserve"> expense.</w:t>
+        <w:t>Returns the lower expense.</w:t>
       </w:r>
     </w:p>
     <w:p>
@@ -2091,19 +2024,7 @@
           <w:rPr>
             <w:rStyle w:val="Hyperlink"/>
           </w:rPr>
-          <w:t>https://github.com/7aaden/CO</w:t>
-        </w:r>
-        <w:r>
-          <w:rPr>
-            <w:rStyle w:val="Hyperlink"/>
-          </w:rPr>
-          <w:t>P</w:t>
-        </w:r>
-        <w:r>
-          <w:rPr>
-            <w:rStyle w:val="Hyperlink"/>
-          </w:rPr>
-          <w:t>2373-Semester-1</w:t>
+          <w:t>https://github.com/7aaden/COP2373-Semester-1</w:t>
         </w:r>
       </w:hyperlink>
     </w:p>

</xml_diff>